<commit_message>
I have modified the argument vbeta_init to beta_init in Modified_Hans_Sampler
</commit_message>
<xml_diff>
--- a/library.docx
+++ b/library.docx
@@ -22,27 +22,23 @@
           <w:lang w:val="en-US"/>
         </w:rPr>
       </w:pPr>
-      <w:proofErr w:type="gramStart"/>
-      <w:r>
-        <w:rPr>
-          <w:lang w:val="en-US"/>
-        </w:rPr>
-        <w:t>library(</w:t>
-      </w:r>
+    </w:p>
+    <w:p>
       <w:proofErr w:type="spellStart"/>
-      <w:proofErr w:type="gramEnd"/>
-      <w:r>
-        <w:rPr>
-          <w:lang w:val="en-US"/>
-        </w:rPr>
-        <w:t>Rcpp</w:t>
+      <w:r>
+        <w:t>remove.packages</w:t>
       </w:r>
       <w:proofErr w:type="spellEnd"/>
       <w:r>
-        <w:rPr>
-          <w:lang w:val="en-US"/>
-        </w:rPr>
-        <w:t>)</w:t>
+        <w:t>("</w:t>
+      </w:r>
+      <w:proofErr w:type="spellStart"/>
+      <w:r>
+        <w:t>BayesianLasso</w:t>
+      </w:r>
+      <w:proofErr w:type="spellEnd"/>
+      <w:r>
+        <w:t>")</w:t>
       </w:r>
     </w:p>
     <w:p>
@@ -51,41 +47,25 @@
           <w:lang w:val="en-US"/>
         </w:rPr>
       </w:pPr>
+      <w:r>
+        <w:rPr>
+          <w:lang w:val="en-US"/>
+        </w:rPr>
+        <w:t>.</w:t>
+      </w:r>
       <w:proofErr w:type="spellStart"/>
-      <w:proofErr w:type="gramStart"/>
-      <w:r>
-        <w:rPr>
-          <w:lang w:val="en-US"/>
-        </w:rPr>
-        <w:t>Rcpp</w:t>
+      <w:r>
+        <w:rPr>
+          <w:lang w:val="en-US"/>
+        </w:rPr>
+        <w:t>rs.restartR</w:t>
       </w:r>
       <w:proofErr w:type="spellEnd"/>
       <w:r>
         <w:rPr>
           <w:lang w:val="en-US"/>
         </w:rPr>
-        <w:t>::</w:t>
-      </w:r>
-      <w:proofErr w:type="spellStart"/>
-      <w:r>
-        <w:rPr>
-          <w:lang w:val="en-US"/>
-        </w:rPr>
-        <w:t>compileAttributes</w:t>
-      </w:r>
-      <w:proofErr w:type="spellEnd"/>
-      <w:r>
-        <w:rPr>
-          <w:lang w:val="en-US"/>
-        </w:rPr>
-        <w:t>(</w:t>
-      </w:r>
-      <w:proofErr w:type="gramEnd"/>
-      <w:r>
-        <w:rPr>
-          <w:lang w:val="en-US"/>
-        </w:rPr>
-        <w:t>)</w:t>
+        <w:t>()</w:t>
       </w:r>
     </w:p>
     <w:p>
@@ -94,28 +74,6 @@
           <w:lang w:val="en-US"/>
         </w:rPr>
       </w:pPr>
-      <w:proofErr w:type="spellStart"/>
-      <w:proofErr w:type="gramStart"/>
-      <w:r>
-        <w:rPr>
-          <w:lang w:val="en-US"/>
-        </w:rPr>
-        <w:t>devtools</w:t>
-      </w:r>
-      <w:proofErr w:type="spellEnd"/>
-      <w:r>
-        <w:rPr>
-          <w:lang w:val="en-US"/>
-        </w:rPr>
-        <w:t>::document(</w:t>
-      </w:r>
-      <w:proofErr w:type="gramEnd"/>
-      <w:r>
-        <w:rPr>
-          <w:lang w:val="en-US"/>
-        </w:rPr>
-        <w:t>)</w:t>
-      </w:r>
     </w:p>
     <w:p>
       <w:pPr>
@@ -123,27 +81,25 @@
           <w:lang w:val="en-US"/>
         </w:rPr>
       </w:pPr>
+      <w:r>
+        <w:rPr>
+          <w:lang w:val="en-US"/>
+        </w:rPr>
+        <w:t>library(</w:t>
+      </w:r>
       <w:proofErr w:type="spellStart"/>
-      <w:proofErr w:type="gramStart"/>
-      <w:r>
-        <w:rPr>
-          <w:lang w:val="en-US"/>
-        </w:rPr>
-        <w:t>devtools</w:t>
+      <w:r>
+        <w:rPr>
+          <w:lang w:val="en-US"/>
+        </w:rPr>
+        <w:t>Rcpp</w:t>
       </w:r>
       <w:proofErr w:type="spellEnd"/>
       <w:r>
         <w:rPr>
           <w:lang w:val="en-US"/>
         </w:rPr>
-        <w:t>::install(</w:t>
-      </w:r>
-      <w:proofErr w:type="gramEnd"/>
-      <w:r>
-        <w:rPr>
-          <w:lang w:val="en-US"/>
-        </w:rPr>
-        <w:t>clean = TRUE, force = TRUE)</w:t>
+        <w:t>)</w:t>
       </w:r>
     </w:p>
     <w:p>
@@ -152,25 +108,33 @@
           <w:lang w:val="en-US"/>
         </w:rPr>
       </w:pPr>
-    </w:p>
-    <w:p>
       <w:proofErr w:type="spellStart"/>
-      <w:proofErr w:type="gramStart"/>
-      <w:r>
-        <w:t>remove.packages</w:t>
+      <w:r>
+        <w:rPr>
+          <w:lang w:val="en-US"/>
+        </w:rPr>
+        <w:t>Rcpp</w:t>
       </w:r>
       <w:proofErr w:type="spellEnd"/>
-      <w:proofErr w:type="gramEnd"/>
-      <w:r>
-        <w:t>("</w:t>
+      <w:r>
+        <w:rPr>
+          <w:lang w:val="en-US"/>
+        </w:rPr>
+        <w:t>::</w:t>
       </w:r>
       <w:proofErr w:type="spellStart"/>
       <w:r>
-        <w:t>BayesianLasso</w:t>
+        <w:rPr>
+          <w:lang w:val="en-US"/>
+        </w:rPr>
+        <w:t>compileAttributes</w:t>
       </w:r>
       <w:proofErr w:type="spellEnd"/>
       <w:r>
-        <w:t>")</w:t>
+        <w:rPr>
+          <w:lang w:val="en-US"/>
+        </w:rPr>
+        <w:t>()</w:t>
       </w:r>
     </w:p>
     <w:p>
@@ -179,27 +143,31 @@
           <w:lang w:val="en-US"/>
         </w:rPr>
       </w:pPr>
-      <w:r>
-        <w:rPr>
-          <w:lang w:val="en-US"/>
-        </w:rPr>
-        <w:t>.</w:t>
-      </w:r>
       <w:proofErr w:type="spellStart"/>
-      <w:proofErr w:type="gramStart"/>
-      <w:r>
-        <w:rPr>
-          <w:lang w:val="en-US"/>
-        </w:rPr>
-        <w:t>rs.restartR</w:t>
+      <w:r>
+        <w:rPr>
+          <w:lang w:val="en-US"/>
+        </w:rPr>
+        <w:t>devtools</w:t>
       </w:r>
       <w:proofErr w:type="spellEnd"/>
-      <w:proofErr w:type="gramEnd"/>
-      <w:r>
-        <w:rPr>
-          <w:lang w:val="en-US"/>
-        </w:rPr>
-        <w:t>()</w:t>
+      <w:r>
+        <w:rPr>
+          <w:lang w:val="en-US"/>
+        </w:rPr>
+        <w:t xml:space="preserve">::document()    </w:t>
+      </w:r>
+      <w:r>
+        <w:rPr>
+          <w:lang w:val="en-US"/>
+        </w:rPr>
+        <w:t xml:space="preserve">                                                                   </w:t>
+      </w:r>
+      <w:r>
+        <w:rPr>
+          <w:lang w:val="en-US"/>
+        </w:rPr>
+        <w:t xml:space="preserve">   # Update NAMESPACE and .Rd</w:t>
       </w:r>
     </w:p>
     <w:p>
@@ -208,27 +176,45 @@
           <w:lang w:val="en-US"/>
         </w:rPr>
       </w:pPr>
-      <w:proofErr w:type="gramStart"/>
-      <w:r>
-        <w:rPr>
-          <w:lang w:val="en-US"/>
-        </w:rPr>
-        <w:t>library(</w:t>
-      </w:r>
       <w:proofErr w:type="spellStart"/>
-      <w:proofErr w:type="gramEnd"/>
-      <w:r>
-        <w:rPr>
-          <w:lang w:val="en-US"/>
-        </w:rPr>
-        <w:t>BayesianLasso</w:t>
+      <w:r>
+        <w:rPr>
+          <w:lang w:val="en-US"/>
+        </w:rPr>
+        <w:t>devtools</w:t>
       </w:r>
       <w:proofErr w:type="spellEnd"/>
       <w:r>
         <w:rPr>
           <w:lang w:val="en-US"/>
         </w:rPr>
-        <w:t>)</w:t>
+        <w:t>::</w:t>
+      </w:r>
+      <w:proofErr w:type="spellStart"/>
+      <w:r>
+        <w:rPr>
+          <w:lang w:val="en-US"/>
+        </w:rPr>
+        <w:t>clean_dll</w:t>
+      </w:r>
+      <w:proofErr w:type="spellEnd"/>
+      <w:r>
+        <w:rPr>
+          <w:lang w:val="en-US"/>
+        </w:rPr>
+        <w:t xml:space="preserve">()     </w:t>
+      </w:r>
+      <w:r>
+        <w:rPr>
+          <w:lang w:val="en-US"/>
+        </w:rPr>
+        <w:t xml:space="preserve">                                                                       </w:t>
+      </w:r>
+      <w:r>
+        <w:rPr>
+          <w:lang w:val="en-US"/>
+        </w:rPr>
+        <w:t xml:space="preserve"> # Clean compiled libs</w:t>
       </w:r>
     </w:p>
     <w:p>
@@ -238,7 +224,135 @@
         </w:rPr>
       </w:pPr>
       <w:proofErr w:type="spellStart"/>
-      <w:proofErr w:type="gramStart"/>
+      <w:r>
+        <w:rPr>
+          <w:lang w:val="en-US"/>
+        </w:rPr>
+        <w:t>devtools</w:t>
+      </w:r>
+      <w:proofErr w:type="spellEnd"/>
+      <w:r>
+        <w:rPr>
+          <w:lang w:val="en-US"/>
+        </w:rPr>
+        <w:t>::</w:t>
+      </w:r>
+      <w:proofErr w:type="spellStart"/>
+      <w:r>
+        <w:rPr>
+          <w:lang w:val="en-US"/>
+        </w:rPr>
+        <w:t>compile_attributes</w:t>
+      </w:r>
+      <w:proofErr w:type="spellEnd"/>
+      <w:r>
+        <w:rPr>
+          <w:lang w:val="en-US"/>
+        </w:rPr>
+        <w:t xml:space="preserve">()  </w:t>
+      </w:r>
+      <w:r>
+        <w:rPr>
+          <w:lang w:val="en-US"/>
+        </w:rPr>
+        <w:t xml:space="preserve">                                                       </w:t>
+      </w:r>
+      <w:r>
+        <w:rPr>
+          <w:lang w:val="en-US"/>
+        </w:rPr>
+        <w:t xml:space="preserve"># Regenerate </w:t>
+      </w:r>
+      <w:proofErr w:type="spellStart"/>
+      <w:r>
+        <w:rPr>
+          <w:lang w:val="en-US"/>
+        </w:rPr>
+        <w:t>RcppExports</w:t>
+      </w:r>
+      <w:proofErr w:type="spellEnd"/>
+    </w:p>
+    <w:p>
+      <w:pPr>
+        <w:rPr>
+          <w:lang w:val="en-US"/>
+        </w:rPr>
+      </w:pPr>
+      <w:proofErr w:type="spellStart"/>
+      <w:r>
+        <w:rPr>
+          <w:lang w:val="en-US"/>
+        </w:rPr>
+        <w:t>devtools</w:t>
+      </w:r>
+      <w:proofErr w:type="spellEnd"/>
+      <w:r>
+        <w:rPr>
+          <w:lang w:val="en-US"/>
+        </w:rPr>
+        <w:t>::install(clean = TRUE, force = TRUE)</w:t>
+      </w:r>
+      <w:r>
+        <w:rPr>
+          <w:lang w:val="en-US"/>
+        </w:rPr>
+        <w:t xml:space="preserve">                           </w:t>
+      </w:r>
+      <w:r>
+        <w:rPr>
+          <w:lang w:val="en-US"/>
+        </w:rPr>
+        <w:t># Reinstall the package</w:t>
+      </w:r>
+    </w:p>
+    <w:p>
+      <w:pPr>
+        <w:rPr>
+          <w:lang w:val="en-US"/>
+        </w:rPr>
+      </w:pPr>
+    </w:p>
+    <w:p>
+      <w:pPr>
+        <w:rPr>
+          <w:lang w:val="en-US"/>
+        </w:rPr>
+      </w:pPr>
+    </w:p>
+    <w:p>
+      <w:pPr>
+        <w:rPr>
+          <w:lang w:val="en-US"/>
+        </w:rPr>
+      </w:pPr>
+      <w:r>
+        <w:rPr>
+          <w:lang w:val="en-US"/>
+        </w:rPr>
+        <w:t>library(</w:t>
+      </w:r>
+      <w:proofErr w:type="spellStart"/>
+      <w:r>
+        <w:rPr>
+          <w:lang w:val="en-US"/>
+        </w:rPr>
+        <w:t>BayesianLasso</w:t>
+      </w:r>
+      <w:proofErr w:type="spellEnd"/>
+      <w:r>
+        <w:rPr>
+          <w:lang w:val="en-US"/>
+        </w:rPr>
+        <w:t>)</w:t>
+      </w:r>
+    </w:p>
+    <w:p>
+      <w:pPr>
+        <w:rPr>
+          <w:lang w:val="en-US"/>
+        </w:rPr>
+      </w:pPr>
+      <w:proofErr w:type="spellStart"/>
       <w:r>
         <w:rPr>
           <w:lang w:val="en-US"/>
@@ -250,15 +364,15 @@
         <w:rPr>
           <w:lang w:val="en-US"/>
         </w:rPr>
-        <w:t>(</w:t>
-      </w:r>
-      <w:proofErr w:type="gramEnd"/>
-      <w:r>
-        <w:rPr>
-          <w:lang w:val="en-US"/>
-        </w:rPr>
-        <w:t>2, 1, 1, 1, FALSE)</w:t>
-      </w:r>
+        <w:t>(2, 1, 1, 1, FALSE)</w:t>
+      </w:r>
+    </w:p>
+    <w:p>
+      <w:pPr>
+        <w:rPr>
+          <w:lang w:val="en-US"/>
+        </w:rPr>
+      </w:pPr>
     </w:p>
     <w:sectPr>
       <w:pgSz w:w="11906" w:h="16838"/>
@@ -873,6 +987,7 @@
   <w:style w:type="character" w:default="1" w:styleId="DefaultParagraphFont">
     <w:name w:val="Default Paragraph Font"/>
     <w:uiPriority w:val="1"/>
+    <w:semiHidden/>
     <w:unhideWhenUsed/>
   </w:style>
   <w:style w:type="table" w:default="1" w:styleId="TableNormal">

</xml_diff>

<commit_message>
Modified_PC_Gibbs is added to the examples
</commit_message>
<xml_diff>
--- a/library.docx
+++ b/library.docx
@@ -5,9 +5,77 @@
     <w:p>
       <w:pPr>
         <w:rPr>
-          <w:lang w:val="en-US"/>
+          <w:b/>
+          <w:bCs/>
         </w:rPr>
       </w:pPr>
+      <w:r>
+        <w:rPr>
+          <w:b/>
+          <w:bCs/>
+        </w:rPr>
+        <w:t>Note</w:t>
+      </w:r>
+    </w:p>
+    <w:p>
+      <w:r>
+        <w:t xml:space="preserve">You </w:t>
+      </w:r>
+      <w:r>
+        <w:rPr>
+          <w:b/>
+          <w:bCs/>
+        </w:rPr>
+        <w:t>should NOT</w:t>
+      </w:r>
+      <w:r>
+        <w:t xml:space="preserve"> manually edit RcppExports.cpp or </w:t>
+      </w:r>
+      <w:proofErr w:type="spellStart"/>
+      <w:r>
+        <w:t>RcppExports.R</w:t>
+      </w:r>
+      <w:proofErr w:type="spellEnd"/>
+      <w:r>
+        <w:t>.</w:t>
+      </w:r>
+      <w:r>
+        <w:br/>
+        <w:t xml:space="preserve">These are </w:t>
+      </w:r>
+      <w:r>
+        <w:rPr>
+          <w:b/>
+          <w:bCs/>
+        </w:rPr>
+        <w:t>autogenerated</w:t>
+      </w:r>
+      <w:r>
+        <w:t xml:space="preserve"> and should always be updated via </w:t>
+      </w:r>
+    </w:p>
+    <w:p>
+      <w:proofErr w:type="spellStart"/>
+      <w:proofErr w:type="gramStart"/>
+      <w:r>
+        <w:t>Rcpp</w:t>
+      </w:r>
+      <w:proofErr w:type="spellEnd"/>
+      <w:r>
+        <w:t>::</w:t>
+      </w:r>
+      <w:proofErr w:type="spellStart"/>
+      <w:r>
+        <w:t>compileAttributes</w:t>
+      </w:r>
+      <w:proofErr w:type="spellEnd"/>
+      <w:r>
+        <w:t>(</w:t>
+      </w:r>
+      <w:proofErr w:type="gramEnd"/>
+      <w:r>
+        <w:t>).</w:t>
+      </w:r>
     </w:p>
     <w:p>
       <w:pPr>
@@ -24,11 +92,20 @@
       </w:pPr>
     </w:p>
     <w:p>
+      <w:pPr>
+        <w:rPr>
+          <w:lang w:val="en-US"/>
+        </w:rPr>
+      </w:pPr>
+    </w:p>
+    <w:p>
       <w:proofErr w:type="spellStart"/>
+      <w:proofErr w:type="gramStart"/>
       <w:r>
         <w:t>remove.packages</w:t>
       </w:r>
       <w:proofErr w:type="spellEnd"/>
+      <w:proofErr w:type="gramEnd"/>
       <w:r>
         <w:t>("</w:t>
       </w:r>
@@ -54,6 +131,7 @@
         <w:t>.</w:t>
       </w:r>
       <w:proofErr w:type="spellStart"/>
+      <w:proofErr w:type="gramStart"/>
       <w:r>
         <w:rPr>
           <w:lang w:val="en-US"/>
@@ -61,6 +139,7 @@
         <w:t>rs.restartR</w:t>
       </w:r>
       <w:proofErr w:type="spellEnd"/>
+      <w:proofErr w:type="gramEnd"/>
       <w:r>
         <w:rPr>
           <w:lang w:val="en-US"/>
@@ -81,6 +160,7 @@
           <w:lang w:val="en-US"/>
         </w:rPr>
       </w:pPr>
+      <w:proofErr w:type="gramStart"/>
       <w:r>
         <w:rPr>
           <w:lang w:val="en-US"/>
@@ -88,6 +168,7 @@
         <w:t>library(</w:t>
       </w:r>
       <w:proofErr w:type="spellStart"/>
+      <w:proofErr w:type="gramEnd"/>
       <w:r>
         <w:rPr>
           <w:lang w:val="en-US"/>
@@ -109,6 +190,7 @@
         </w:rPr>
       </w:pPr>
       <w:proofErr w:type="spellStart"/>
+      <w:proofErr w:type="gramStart"/>
       <w:r>
         <w:rPr>
           <w:lang w:val="en-US"/>
@@ -134,7 +216,14 @@
         <w:rPr>
           <w:lang w:val="en-US"/>
         </w:rPr>
-        <w:t>()</w:t>
+        <w:t>(</w:t>
+      </w:r>
+      <w:proofErr w:type="gramEnd"/>
+      <w:r>
+        <w:rPr>
+          <w:lang w:val="en-US"/>
+        </w:rPr>
+        <w:t>)</w:t>
       </w:r>
     </w:p>
     <w:p>
@@ -144,6 +233,7 @@
         </w:rPr>
       </w:pPr>
       <w:proofErr w:type="spellStart"/>
+      <w:proofErr w:type="gramStart"/>
       <w:r>
         <w:rPr>
           <w:lang w:val="en-US"/>
@@ -155,7 +245,14 @@
         <w:rPr>
           <w:lang w:val="en-US"/>
         </w:rPr>
-        <w:t xml:space="preserve">::document()    </w:t>
+        <w:t>::document(</w:t>
+      </w:r>
+      <w:proofErr w:type="gramEnd"/>
+      <w:r>
+        <w:rPr>
+          <w:lang w:val="en-US"/>
+        </w:rPr>
+        <w:t xml:space="preserve">)    </w:t>
       </w:r>
       <w:r>
         <w:rPr>
@@ -167,8 +264,16 @@
         <w:rPr>
           <w:lang w:val="en-US"/>
         </w:rPr>
-        <w:t xml:space="preserve">   # Update NAMESPACE and .Rd</w:t>
-      </w:r>
+        <w:t xml:space="preserve">   # Update NAMESPACE </w:t>
+      </w:r>
+      <w:proofErr w:type="gramStart"/>
+      <w:r>
+        <w:rPr>
+          <w:lang w:val="en-US"/>
+        </w:rPr>
+        <w:t>and .Rd</w:t>
+      </w:r>
+      <w:proofErr w:type="gramEnd"/>
     </w:p>
     <w:p>
       <w:pPr>
@@ -177,6 +282,7 @@
         </w:rPr>
       </w:pPr>
       <w:proofErr w:type="spellStart"/>
+      <w:proofErr w:type="gramStart"/>
       <w:r>
         <w:rPr>
           <w:lang w:val="en-US"/>
@@ -191,18 +297,33 @@
         <w:t>::</w:t>
       </w:r>
       <w:proofErr w:type="spellStart"/>
-      <w:r>
-        <w:rPr>
-          <w:lang w:val="en-US"/>
-        </w:rPr>
-        <w:t>clean_dll</w:t>
+      <w:proofErr w:type="gramEnd"/>
+      <w:r>
+        <w:rPr>
+          <w:lang w:val="en-US"/>
+        </w:rPr>
+        <w:t>clean_</w:t>
+      </w:r>
+      <w:proofErr w:type="gramStart"/>
+      <w:r>
+        <w:rPr>
+          <w:lang w:val="en-US"/>
+        </w:rPr>
+        <w:t>dll</w:t>
       </w:r>
       <w:proofErr w:type="spellEnd"/>
       <w:r>
         <w:rPr>
           <w:lang w:val="en-US"/>
         </w:rPr>
-        <w:t xml:space="preserve">()     </w:t>
+        <w:t>(</w:t>
+      </w:r>
+      <w:proofErr w:type="gramEnd"/>
+      <w:r>
+        <w:rPr>
+          <w:lang w:val="en-US"/>
+        </w:rPr>
+        <w:t xml:space="preserve">)     </w:t>
       </w:r>
       <w:r>
         <w:rPr>
@@ -224,6 +345,7 @@
         </w:rPr>
       </w:pPr>
       <w:proofErr w:type="spellStart"/>
+      <w:proofErr w:type="gramStart"/>
       <w:r>
         <w:rPr>
           <w:lang w:val="en-US"/>
@@ -238,18 +360,33 @@
         <w:t>::</w:t>
       </w:r>
       <w:proofErr w:type="spellStart"/>
-      <w:r>
-        <w:rPr>
-          <w:lang w:val="en-US"/>
-        </w:rPr>
-        <w:t>compile_attributes</w:t>
+      <w:proofErr w:type="gramEnd"/>
+      <w:r>
+        <w:rPr>
+          <w:lang w:val="en-US"/>
+        </w:rPr>
+        <w:t>compile_</w:t>
+      </w:r>
+      <w:proofErr w:type="gramStart"/>
+      <w:r>
+        <w:rPr>
+          <w:lang w:val="en-US"/>
+        </w:rPr>
+        <w:t>attributes</w:t>
       </w:r>
       <w:proofErr w:type="spellEnd"/>
       <w:r>
         <w:rPr>
           <w:lang w:val="en-US"/>
         </w:rPr>
-        <w:t xml:space="preserve">()  </w:t>
+        <w:t>(</w:t>
+      </w:r>
+      <w:proofErr w:type="gramEnd"/>
+      <w:r>
+        <w:rPr>
+          <w:lang w:val="en-US"/>
+        </w:rPr>
+        <w:t xml:space="preserve">)  </w:t>
       </w:r>
       <w:r>
         <w:rPr>
@@ -279,6 +416,7 @@
         </w:rPr>
       </w:pPr>
       <w:proofErr w:type="spellStart"/>
+      <w:proofErr w:type="gramStart"/>
       <w:r>
         <w:rPr>
           <w:lang w:val="en-US"/>
@@ -290,13 +428,34 @@
         <w:rPr>
           <w:lang w:val="en-US"/>
         </w:rPr>
-        <w:t>::install(clean = TRUE, force = TRUE)</w:t>
-      </w:r>
-      <w:r>
-        <w:rPr>
-          <w:lang w:val="en-US"/>
-        </w:rPr>
-        <w:t xml:space="preserve">                           </w:t>
+        <w:t>::install(</w:t>
+      </w:r>
+      <w:proofErr w:type="gramEnd"/>
+      <w:r>
+        <w:rPr>
+          <w:lang w:val="en-US"/>
+        </w:rPr>
+        <w:t xml:space="preserve">clean = TRUE, force = </w:t>
+      </w:r>
+      <w:proofErr w:type="gramStart"/>
+      <w:r>
+        <w:rPr>
+          <w:lang w:val="en-US"/>
+        </w:rPr>
+        <w:t>TRUE)</w:t>
+      </w:r>
+      <w:r>
+        <w:rPr>
+          <w:lang w:val="en-US"/>
+        </w:rPr>
+        <w:t xml:space="preserve">   </w:t>
+      </w:r>
+      <w:proofErr w:type="gramEnd"/>
+      <w:r>
+        <w:rPr>
+          <w:lang w:val="en-US"/>
+        </w:rPr>
+        <w:t xml:space="preserve">                        </w:t>
       </w:r>
       <w:r>
         <w:rPr>
@@ -325,6 +484,7 @@
           <w:lang w:val="en-US"/>
         </w:rPr>
       </w:pPr>
+      <w:proofErr w:type="gramStart"/>
       <w:r>
         <w:rPr>
           <w:lang w:val="en-US"/>
@@ -332,6 +492,7 @@
         <w:t>library(</w:t>
       </w:r>
       <w:proofErr w:type="spellStart"/>
+      <w:proofErr w:type="gramEnd"/>
       <w:r>
         <w:rPr>
           <w:lang w:val="en-US"/>
@@ -353,6 +514,7 @@
         </w:rPr>
       </w:pPr>
       <w:proofErr w:type="spellStart"/>
+      <w:proofErr w:type="gramStart"/>
       <w:r>
         <w:rPr>
           <w:lang w:val="en-US"/>
@@ -364,7 +526,14 @@
         <w:rPr>
           <w:lang w:val="en-US"/>
         </w:rPr>
-        <w:t>(2, 1, 1, 1, FALSE)</w:t>
+        <w:t>(</w:t>
+      </w:r>
+      <w:proofErr w:type="gramEnd"/>
+      <w:r>
+        <w:rPr>
+          <w:lang w:val="en-US"/>
+        </w:rPr>
+        <w:t>2, 1, 1, 1, FALSE)</w:t>
       </w:r>
     </w:p>
     <w:p>
@@ -987,7 +1156,6 @@
   <w:style w:type="character" w:default="1" w:styleId="DefaultParagraphFont">
     <w:name w:val="Default Paragraph Font"/>
     <w:uiPriority w:val="1"/>
-    <w:semiHidden/>
     <w:unhideWhenUsed/>
   </w:style>
   <w:style w:type="table" w:default="1" w:styleId="TableNormal">

</xml_diff>